<commit_message>
Revert "Docs: Expanded Paste from Word and Paste from Google Docs samples."
</commit_message>
<xml_diff>
--- a/docs/assets/CKEditor5.PFO.Sample.Recognition_of_Achievement.docx
+++ b/docs/assets/CKEditor5.PFO.Sample.Recognition_of_Achievement.docx
@@ -8,14 +8,14 @@
         <w:spacing w:after="240"/>
         <w:jc w:val="center"/>
         <w:rPr>
-          <w:rFonts w:cs="Arial"/>
+          <w:rFonts w:ascii="Georgia" w:hAnsi="Georgia" w:cs="Times New Roman"/>
           <w:color w:val="000000" w:themeColor="text1"/>
         </w:rPr>
       </w:pPr>
       <w:r>
         <w:rPr>
-          <w:rFonts w:cs="Arial"/>
-          <w:color w:val="4472C4" w:themeColor="accent5"/>
+          <w:rFonts w:ascii="Georgia" w:hAnsi="Georgia" w:cs="Times New Roman"/>
+          <w:color w:val="000000" w:themeColor="text1"/>
         </w:rPr>
         <w:t>Recognition of Achievement</w:t>
       </w:r>
@@ -24,44 +24,56 @@
       <w:pPr>
         <w:jc w:val="both"/>
         <w:rPr>
-          <w:rFonts w:cs="Arial"/>
-        </w:rPr>
-      </w:pPr>
-      <w:r>
-        <w:rPr>
-          <w:rFonts w:cs="Arial"/>
+          <w:rFonts w:ascii="Georgia" w:hAnsi="Georgia"/>
+        </w:rPr>
+      </w:pPr>
+      <w:r>
+        <w:rPr>
+          <w:rFonts w:ascii="Georgia" w:hAnsi="Georgia"/>
         </w:rPr>
         <w:t xml:space="preserve">This letter acknowledges the invaluable input </w:t>
       </w:r>
       <w:r>
         <w:rPr>
-          <w:rFonts w:cs="Arial"/>
+          <w:rFonts w:ascii="Georgia" w:hAnsi="Georgia"/>
           <w:b/>
         </w:rPr>
         <w:t>you</w:t>
       </w:r>
       <w:r>
         <w:rPr>
-          <w:rFonts w:cs="Arial"/>
+          <w:rFonts w:ascii="Georgia" w:hAnsi="Georgia"/>
         </w:rPr>
         <w:t xml:space="preserve">, as a member of our </w:t>
       </w:r>
       <w:r>
         <w:rPr>
-          <w:rFonts w:cs="Arial"/>
+          <w:rFonts w:ascii="Georgia" w:hAnsi="Georgia"/>
           <w:i/>
         </w:rPr>
         <w:t>Innovation Team</w:t>
       </w:r>
       <w:r>
         <w:rPr>
-          <w:rFonts w:cs="Arial"/>
-        </w:rPr>
-        <w:t>, have provided in the “Implement Rich Text Editor” project</w:t>
-      </w:r>
-      <w:r>
-        <w:rPr>
-          <w:rFonts w:cs="Arial"/>
+          <w:rFonts w:ascii="Georgia" w:hAnsi="Georgia"/>
+        </w:rPr>
+        <w:t xml:space="preserve">, have provided in the </w:t>
+      </w:r>
+      <w:r>
+        <w:rPr>
+          <w:rFonts w:ascii="Georgia" w:hAnsi="Georgia"/>
+        </w:rPr>
+        <w:t>“</w:t>
+      </w:r>
+      <w:r>
+        <w:rPr>
+          <w:rFonts w:ascii="Georgia" w:hAnsi="Georgia"/>
+        </w:rPr>
+        <w:t>Implement Rich Text Editor” project</w:t>
+      </w:r>
+      <w:r>
+        <w:rPr>
+          <w:rFonts w:ascii="Georgia" w:hAnsi="Georgia"/>
         </w:rPr>
         <w:t xml:space="preserve"> covering:</w:t>
       </w:r>
@@ -75,12 +87,12 @@
         </w:numPr>
         <w:jc w:val="both"/>
         <w:rPr>
-          <w:rFonts w:cs="Arial"/>
-        </w:rPr>
-      </w:pPr>
-      <w:r>
-        <w:rPr>
-          <w:rFonts w:cs="Arial"/>
+          <w:rFonts w:ascii="Georgia" w:hAnsi="Georgia"/>
+        </w:rPr>
+      </w:pPr>
+      <w:r>
+        <w:rPr>
+          <w:rFonts w:ascii="Georgia" w:hAnsi="Georgia"/>
         </w:rPr>
         <w:t>Paste from Office feature,</w:t>
       </w:r>
@@ -94,22 +106,14 @@
         </w:numPr>
         <w:jc w:val="both"/>
         <w:rPr>
-          <w:rFonts w:cs="Arial"/>
-        </w:rPr>
-      </w:pPr>
-      <w:r>
-        <w:rPr>
-          <w:rFonts w:cs="Arial"/>
-        </w:rPr>
-        <w:t>Track</w:t>
-      </w:r>
-      <w:bookmarkStart w:id="0" w:name="_GoBack"/>
-      <w:bookmarkEnd w:id="0"/>
-      <w:r>
-        <w:rPr>
-          <w:rFonts w:cs="Arial"/>
-        </w:rPr>
-        <w:t xml:space="preserve"> changes feature,</w:t>
+          <w:rFonts w:ascii="Georgia" w:hAnsi="Georgia"/>
+        </w:rPr>
+      </w:pPr>
+      <w:r>
+        <w:rPr>
+          <w:rFonts w:ascii="Georgia" w:hAnsi="Georgia"/>
+        </w:rPr>
+        <w:t>Tracking changes feature,</w:t>
       </w:r>
     </w:p>
     <w:p>
@@ -121,12 +125,12 @@
         </w:numPr>
         <w:jc w:val="both"/>
         <w:rPr>
-          <w:rFonts w:cs="Arial"/>
-        </w:rPr>
-      </w:pPr>
-      <w:r>
-        <w:rPr>
-          <w:rFonts w:cs="Arial"/>
+          <w:rFonts w:ascii="Georgia" w:hAnsi="Georgia"/>
+        </w:rPr>
+      </w:pPr>
+      <w:r>
+        <w:rPr>
+          <w:rFonts w:ascii="Georgia" w:hAnsi="Georgia"/>
         </w:rPr>
         <w:t>Comments feature.</w:t>
       </w:r>
@@ -135,12 +139,12 @@
       <w:pPr>
         <w:jc w:val="both"/>
         <w:rPr>
-          <w:rFonts w:cs="Arial"/>
-        </w:rPr>
-      </w:pPr>
-      <w:r>
-        <w:rPr>
-          <w:rFonts w:cs="Arial"/>
+          <w:rFonts w:ascii="Georgia" w:hAnsi="Georgia"/>
+        </w:rPr>
+      </w:pPr>
+      <w:r>
+        <w:rPr>
+          <w:rFonts w:ascii="Georgia" w:hAnsi="Georgia"/>
         </w:rPr>
         <w:t>The Management would like to hereby thank you for this great accomplishment that was delivered in a timely fashion, up to the highest company standards, and with great results:</w:t>
       </w:r>
@@ -171,13 +175,13 @@
             <w:pPr>
               <w:jc w:val="center"/>
               <w:rPr>
-                <w:rFonts w:cs="Arial"/>
+                <w:rFonts w:ascii="Georgia" w:hAnsi="Georgia" w:cs="Times New Roman"/>
                 <w:b/>
               </w:rPr>
             </w:pPr>
             <w:r>
               <w:rPr>
-                <w:rFonts w:cs="Arial"/>
+                <w:rFonts w:ascii="Georgia" w:hAnsi="Georgia" w:cs="Times New Roman"/>
                 <w:b/>
               </w:rPr>
               <w:t>Project Phase</w:t>
@@ -194,13 +198,13 @@
             <w:pPr>
               <w:jc w:val="center"/>
               <w:rPr>
-                <w:rFonts w:cs="Arial"/>
+                <w:rFonts w:ascii="Georgia" w:hAnsi="Georgia" w:cs="Times New Roman"/>
                 <w:b/>
               </w:rPr>
             </w:pPr>
             <w:r>
               <w:rPr>
-                <w:rFonts w:cs="Arial"/>
+                <w:rFonts w:ascii="Georgia" w:hAnsi="Georgia" w:cs="Times New Roman"/>
                 <w:b/>
               </w:rPr>
               <w:t>Deadline</w:t>
@@ -217,13 +221,13 @@
             <w:pPr>
               <w:jc w:val="center"/>
               <w:rPr>
-                <w:rFonts w:cs="Arial"/>
+                <w:rFonts w:ascii="Georgia" w:hAnsi="Georgia" w:cs="Times New Roman"/>
                 <w:b/>
               </w:rPr>
             </w:pPr>
             <w:r>
               <w:rPr>
-                <w:rFonts w:cs="Arial"/>
+                <w:rFonts w:ascii="Georgia" w:hAnsi="Georgia" w:cs="Times New Roman"/>
                 <w:b/>
               </w:rPr>
               <w:t>Status</w:t>
@@ -243,14 +247,20 @@
           <w:p>
             <w:pPr>
               <w:rPr>
-                <w:rFonts w:cs="Arial"/>
+                <w:rFonts w:ascii="Georgia" w:hAnsi="Georgia" w:cs="Times New Roman"/>
               </w:rPr>
             </w:pPr>
             <w:r>
               <w:rPr>
-                <w:rFonts w:cs="Arial"/>
-              </w:rPr>
-              <w:t>Phase 1: Market research</w:t>
+                <w:rFonts w:ascii="Georgia" w:hAnsi="Georgia" w:cs="Times New Roman"/>
+              </w:rPr>
+              <w:t>Phase 1: Market</w:t>
+            </w:r>
+            <w:r>
+              <w:rPr>
+                <w:rFonts w:ascii="Georgia" w:hAnsi="Georgia" w:cs="Times New Roman"/>
+              </w:rPr>
+              <w:t xml:space="preserve"> research</w:t>
             </w:r>
           </w:p>
         </w:tc>
@@ -263,24 +273,24 @@
             <w:pPr>
               <w:jc w:val="center"/>
               <w:rPr>
-                <w:rFonts w:cs="Arial"/>
+                <w:rFonts w:ascii="Georgia" w:hAnsi="Georgia" w:cs="Times New Roman"/>
               </w:rPr>
             </w:pPr>
             <w:r>
               <w:rPr>
-                <w:rFonts w:cs="Arial"/>
+                <w:rFonts w:ascii="Georgia" w:hAnsi="Georgia" w:cs="Times New Roman"/>
               </w:rPr>
               <w:t>201</w:t>
             </w:r>
             <w:r>
               <w:rPr>
-                <w:rFonts w:cs="Arial"/>
-              </w:rPr>
-              <w:t>9</w:t>
-            </w:r>
-            <w:r>
-              <w:rPr>
-                <w:rFonts w:cs="Arial"/>
+                <w:rFonts w:ascii="Georgia" w:hAnsi="Georgia" w:cs="Times New Roman"/>
+              </w:rPr>
+              <w:t>8</w:t>
+            </w:r>
+            <w:r>
+              <w:rPr>
+                <w:rFonts w:ascii="Georgia" w:hAnsi="Georgia" w:cs="Times New Roman"/>
               </w:rPr>
               <w:t>-10-15</w:t>
             </w:r>
@@ -295,14 +305,14 @@
             <w:pPr>
               <w:jc w:val="center"/>
               <w:rPr>
-                <w:rFonts w:cs="Arial"/>
+                <w:rFonts w:ascii="Georgia" w:hAnsi="Georgia" w:cs="Times New Roman"/>
                 <w:color w:val="000000" w:themeColor="text1"/>
               </w:rPr>
             </w:pPr>
             <w:r>
               <w:rPr>
                 <w:rFonts w:ascii="Segoe UI Symbol" w:hAnsi="Segoe UI Symbol" w:cs="Segoe UI Symbol"/>
-                <w:color w:val="00B050"/>
+                <w:color w:val="000000" w:themeColor="text1"/>
               </w:rPr>
               <w:t>✓</w:t>
             </w:r>
@@ -322,24 +332,24 @@
           <w:p>
             <w:pPr>
               <w:rPr>
-                <w:rFonts w:cs="Arial"/>
+                <w:rFonts w:ascii="Georgia" w:hAnsi="Georgia" w:cs="Times New Roman"/>
               </w:rPr>
             </w:pPr>
             <w:r>
               <w:rPr>
-                <w:rFonts w:cs="Arial"/>
+                <w:rFonts w:ascii="Georgia" w:hAnsi="Georgia" w:cs="Times New Roman"/>
               </w:rPr>
               <w:t xml:space="preserve">Phase 2: Editor </w:t>
             </w:r>
             <w:r>
               <w:rPr>
-                <w:rFonts w:cs="Arial"/>
+                <w:rFonts w:ascii="Georgia" w:hAnsi="Georgia" w:cs="Times New Roman"/>
               </w:rPr>
               <w:t xml:space="preserve">features </w:t>
             </w:r>
             <w:r>
               <w:rPr>
-                <w:rFonts w:cs="Arial"/>
+                <w:rFonts w:ascii="Georgia" w:hAnsi="Georgia" w:cs="Times New Roman"/>
               </w:rPr>
               <w:t>implementation</w:t>
             </w:r>
@@ -355,24 +365,24 @@
             <w:pPr>
               <w:jc w:val="center"/>
               <w:rPr>
-                <w:rFonts w:cs="Arial"/>
+                <w:rFonts w:ascii="Georgia" w:hAnsi="Georgia" w:cs="Times New Roman"/>
               </w:rPr>
             </w:pPr>
             <w:r>
               <w:rPr>
-                <w:rFonts w:cs="Arial"/>
+                <w:rFonts w:ascii="Georgia" w:hAnsi="Georgia" w:cs="Times New Roman"/>
               </w:rPr>
               <w:t>201</w:t>
             </w:r>
             <w:r>
               <w:rPr>
-                <w:rFonts w:cs="Arial"/>
-              </w:rPr>
-              <w:t>9</w:t>
-            </w:r>
-            <w:r>
-              <w:rPr>
-                <w:rFonts w:cs="Arial"/>
+                <w:rFonts w:ascii="Georgia" w:hAnsi="Georgia" w:cs="Times New Roman"/>
+              </w:rPr>
+              <w:t>8</w:t>
+            </w:r>
+            <w:r>
+              <w:rPr>
+                <w:rFonts w:ascii="Georgia" w:hAnsi="Georgia" w:cs="Times New Roman"/>
               </w:rPr>
               <w:t>-10-20</w:t>
             </w:r>
@@ -388,14 +398,14 @@
             <w:pPr>
               <w:jc w:val="center"/>
               <w:rPr>
-                <w:rFonts w:cs="Arial"/>
+                <w:rFonts w:ascii="Georgia" w:hAnsi="Georgia" w:cs="Times New Roman"/>
                 <w:color w:val="000000" w:themeColor="text1"/>
               </w:rPr>
             </w:pPr>
             <w:r>
               <w:rPr>
                 <w:rFonts w:ascii="Segoe UI Symbol" w:hAnsi="Segoe UI Symbol" w:cs="Segoe UI Symbol"/>
-                <w:color w:val="00B050"/>
+                <w:color w:val="000000" w:themeColor="text1"/>
               </w:rPr>
               <w:t>✓</w:t>
             </w:r>
@@ -414,12 +424,12 @@
           <w:p>
             <w:pPr>
               <w:rPr>
-                <w:rFonts w:cs="Arial"/>
+                <w:rFonts w:ascii="Georgia" w:hAnsi="Georgia" w:cs="Times New Roman"/>
               </w:rPr>
             </w:pPr>
             <w:r>
               <w:rPr>
-                <w:rFonts w:cs="Arial"/>
+                <w:rFonts w:ascii="Georgia" w:hAnsi="Georgia" w:cs="Times New Roman"/>
               </w:rPr>
               <w:t>Phase 3: Rollout to Production</w:t>
             </w:r>
@@ -434,24 +444,26 @@
             <w:pPr>
               <w:jc w:val="center"/>
               <w:rPr>
-                <w:rFonts w:cs="Arial"/>
+                <w:rFonts w:ascii="Georgia" w:hAnsi="Georgia" w:cs="Times New Roman"/>
               </w:rPr>
             </w:pPr>
             <w:r>
               <w:rPr>
-                <w:rFonts w:cs="Arial"/>
+                <w:rFonts w:ascii="Georgia" w:hAnsi="Georgia" w:cs="Times New Roman"/>
               </w:rPr>
               <w:t>201</w:t>
             </w:r>
             <w:r>
               <w:rPr>
-                <w:rFonts w:cs="Arial"/>
-              </w:rPr>
-              <w:t>9</w:t>
-            </w:r>
-            <w:r>
-              <w:rPr>
-                <w:rFonts w:cs="Arial"/>
+                <w:rFonts w:ascii="Georgia" w:hAnsi="Georgia" w:cs="Times New Roman"/>
+              </w:rPr>
+              <w:t>8</w:t>
+            </w:r>
+            <w:bookmarkStart w:id="0" w:name="_GoBack"/>
+            <w:bookmarkEnd w:id="0"/>
+            <w:r>
+              <w:rPr>
+                <w:rFonts w:ascii="Georgia" w:hAnsi="Georgia" w:cs="Times New Roman"/>
               </w:rPr>
               <w:t>-10-22</w:t>
             </w:r>
@@ -466,14 +478,14 @@
             <w:pPr>
               <w:jc w:val="center"/>
               <w:rPr>
-                <w:rFonts w:cs="Arial"/>
+                <w:rFonts w:ascii="Georgia" w:hAnsi="Georgia" w:cs="Times New Roman"/>
                 <w:color w:val="000000" w:themeColor="text1"/>
               </w:rPr>
             </w:pPr>
             <w:r>
               <w:rPr>
                 <w:rFonts w:ascii="Segoe UI Symbol" w:hAnsi="Segoe UI Symbol" w:cs="Segoe UI Symbol"/>
-                <w:color w:val="00B050"/>
+                <w:color w:val="000000" w:themeColor="text1"/>
               </w:rPr>
               <w:t>✓</w:t>
             </w:r>
@@ -485,27 +497,41 @@
       <w:pPr>
         <w:jc w:val="both"/>
         <w:rPr>
-          <w:rFonts w:cs="Arial"/>
-        </w:rPr>
-      </w:pPr>
-      <w:r>
-        <w:rPr>
-          <w:rFonts w:cs="Arial"/>
-        </w:rPr>
-        <w:t>The project that you participated in is of utmost importance to the future success of our platform. We are very proud to share that the CKEditor implementation was a huge success and brought congratulations from both the key Stakeholders and the Customers:</w:t>
+          <w:rFonts w:ascii="Georgia" w:hAnsi="Georgia" w:cs="Times New Roman"/>
+        </w:rPr>
+      </w:pPr>
+      <w:r>
+        <w:rPr>
+          <w:rFonts w:ascii="Georgia" w:hAnsi="Georgia" w:cs="Times New Roman"/>
+        </w:rPr>
+        <w:t xml:space="preserve">The project that you participated in is of utmost importance to the future success of our platform. We are very proud to share that the </w:t>
+      </w:r>
+      <w:proofErr w:type="spellStart"/>
+      <w:r>
+        <w:rPr>
+          <w:rFonts w:ascii="Georgia" w:hAnsi="Georgia" w:cs="Times New Roman"/>
+        </w:rPr>
+        <w:t>CKEditor</w:t>
+      </w:r>
+      <w:proofErr w:type="spellEnd"/>
+      <w:r>
+        <w:rPr>
+          <w:rFonts w:ascii="Georgia" w:hAnsi="Georgia" w:cs="Times New Roman"/>
+        </w:rPr>
+        <w:t xml:space="preserve"> implementation was a huge success and brought congratulations from both the key Stakeholders and the Customers:</w:t>
       </w:r>
     </w:p>
     <w:p>
       <w:pPr>
         <w:jc w:val="center"/>
         <w:rPr>
-          <w:rFonts w:cs="Arial"/>
+          <w:rFonts w:ascii="Georgia" w:hAnsi="Georgia" w:cs="Times New Roman"/>
           <w:i/>
         </w:rPr>
       </w:pPr>
       <w:r>
         <w:rPr>
-          <w:rFonts w:cs="Arial"/>
+          <w:rFonts w:ascii="Georgia" w:hAnsi="Georgia" w:cs="Times New Roman"/>
           <w:i/>
         </w:rPr>
         <w:t>This new editor has totally changed our content creation experience!</w:t>
@@ -515,28 +541,42 @@
       <w:pPr>
         <w:jc w:val="center"/>
         <w:rPr>
-          <w:rFonts w:cs="Arial"/>
+          <w:rFonts w:ascii="Georgia" w:hAnsi="Georgia" w:cs="Times New Roman"/>
           <w:i/>
         </w:rPr>
       </w:pPr>
       <w:r>
         <w:rPr>
-          <w:rFonts w:cs="Arial"/>
+          <w:rFonts w:ascii="Georgia" w:hAnsi="Georgia" w:cs="Times New Roman"/>
           <w:i/>
         </w:rPr>
-        <w:t>— John F. Smith, CEO, The New Web</w:t>
+        <w:t>—</w:t>
+      </w:r>
+      <w:r>
+        <w:rPr>
+          <w:rFonts w:ascii="Georgia" w:hAnsi="Georgia" w:cs="Times New Roman"/>
+          <w:i/>
+        </w:rPr>
+        <w:t xml:space="preserve"> </w:t>
+      </w:r>
+      <w:r>
+        <w:rPr>
+          <w:rFonts w:ascii="Georgia" w:hAnsi="Georgia" w:cs="Times New Roman"/>
+          <w:i/>
+        </w:rPr>
+        <w:t>John F. Smith, CEO, The New Web</w:t>
       </w:r>
     </w:p>
     <w:p>
       <w:pPr>
         <w:jc w:val="both"/>
         <w:rPr>
-          <w:rFonts w:cs="Arial"/>
-        </w:rPr>
-      </w:pPr>
-      <w:r>
-        <w:rPr>
-          <w:rFonts w:cs="Arial"/>
+          <w:rFonts w:ascii="Georgia" w:hAnsi="Georgia" w:cs="Times New Roman"/>
+        </w:rPr>
+      </w:pPr>
+      <w:r>
+        <w:rPr>
+          <w:rFonts w:ascii="Georgia" w:hAnsi="Georgia" w:cs="Times New Roman"/>
         </w:rPr>
         <w:t>This letter recognizes that much of our success is directly attributable to your efforts. You deserve to be proud of your achievement. May your future efforts be equally successful and rewarding.</w:t>
       </w:r>
@@ -545,12 +585,12 @@
       <w:pPr>
         <w:jc w:val="both"/>
         <w:rPr>
-          <w:rFonts w:cs="Arial"/>
-        </w:rPr>
-      </w:pPr>
-      <w:r>
-        <w:rPr>
-          <w:rFonts w:cs="Arial"/>
+          <w:rFonts w:ascii="Georgia" w:hAnsi="Georgia" w:cs="Times New Roman"/>
+        </w:rPr>
+      </w:pPr>
+      <w:r>
+        <w:rPr>
+          <w:rFonts w:ascii="Georgia" w:hAnsi="Georgia" w:cs="Times New Roman"/>
         </w:rPr>
         <w:t>I am sure we will be seeing and hearing a great deal more about your accomplishments in the future. Keep up the good work!</w:t>
       </w:r>
@@ -558,19 +598,19 @@
     <w:p>
       <w:pPr>
         <w:rPr>
-          <w:rFonts w:cs="Arial"/>
+          <w:rFonts w:ascii="Georgia" w:hAnsi="Georgia" w:cs="Times New Roman"/>
         </w:rPr>
       </w:pPr>
     </w:p>
     <w:p>
       <w:pPr>
         <w:rPr>
-          <w:rFonts w:cs="Arial"/>
-        </w:rPr>
-      </w:pPr>
-      <w:r>
-        <w:rPr>
-          <w:rFonts w:cs="Arial"/>
+          <w:rFonts w:ascii="Georgia" w:hAnsi="Georgia" w:cs="Times New Roman"/>
+        </w:rPr>
+      </w:pPr>
+      <w:r>
+        <w:rPr>
+          <w:rFonts w:ascii="Georgia" w:hAnsi="Georgia" w:cs="Times New Roman"/>
         </w:rPr>
         <w:t>Best regards,</w:t>
       </w:r>
@@ -578,13 +618,13 @@
     <w:p>
       <w:pPr>
         <w:rPr>
-          <w:rFonts w:cs="Arial"/>
+          <w:rFonts w:ascii="Georgia" w:hAnsi="Georgia" w:cs="Times New Roman"/>
           <w:i/>
         </w:rPr>
       </w:pPr>
       <w:r>
         <w:rPr>
-          <w:rFonts w:cs="Arial"/>
+          <w:rFonts w:ascii="Georgia" w:hAnsi="Georgia" w:cs="Times New Roman"/>
           <w:i/>
         </w:rPr>
         <w:t>The Management</w:t>
@@ -967,7 +1007,7 @@
       </w:pPr>
     </w:pPrDefault>
   </w:docDefaults>
-  <w:latentStyles w:defLockedState="0" w:defUIPriority="99" w:defSemiHidden="0" w:defUnhideWhenUsed="0" w:defQFormat="0" w:count="376">
+  <w:latentStyles w:defLockedState="0" w:defUIPriority="99" w:defSemiHidden="0" w:defUnhideWhenUsed="0" w:defQFormat="0" w:count="375">
     <w:lsdException w:name="Normal" w:uiPriority="0" w:qFormat="1"/>
     <w:lsdException w:name="heading 1" w:uiPriority="9" w:qFormat="1"/>
     <w:lsdException w:name="heading 2" w:semiHidden="1" w:uiPriority="9" w:unhideWhenUsed="1" w:qFormat="1"/>
@@ -1073,6 +1113,7 @@
     <w:lsdException w:name="HTML Sample" w:semiHidden="1" w:unhideWhenUsed="1"/>
     <w:lsdException w:name="HTML Typewriter" w:semiHidden="1" w:unhideWhenUsed="1"/>
     <w:lsdException w:name="HTML Variable" w:semiHidden="1" w:unhideWhenUsed="1"/>
+    <w:lsdException w:name="Normal Table" w:semiHidden="1" w:unhideWhenUsed="1"/>
     <w:lsdException w:name="annotation subject" w:semiHidden="1" w:unhideWhenUsed="1"/>
     <w:lsdException w:name="No List" w:semiHidden="1" w:unhideWhenUsed="1"/>
     <w:lsdException w:name="Outline List 1" w:semiHidden="1" w:unhideWhenUsed="1"/>
@@ -1119,8 +1160,10 @@
     <w:lsdException w:name="Table Subtle 2" w:semiHidden="1" w:unhideWhenUsed="1"/>
     <w:lsdException w:name="Table Web 1" w:semiHidden="1" w:unhideWhenUsed="1"/>
     <w:lsdException w:name="Table Web 2" w:semiHidden="1" w:unhideWhenUsed="1"/>
+    <w:lsdException w:name="Table Web 3" w:semiHidden="1" w:unhideWhenUsed="1"/>
     <w:lsdException w:name="Balloon Text" w:semiHidden="1" w:unhideWhenUsed="1"/>
     <w:lsdException w:name="Table Grid" w:uiPriority="39"/>
+    <w:lsdException w:name="Table Theme" w:semiHidden="1" w:unhideWhenUsed="1"/>
     <w:lsdException w:name="Placeholder Text" w:semiHidden="1"/>
     <w:lsdException w:name="No Spacing" w:uiPriority="1" w:qFormat="1"/>
     <w:lsdException w:name="Light Shading" w:uiPriority="60"/>
@@ -1340,7 +1383,6 @@
     <w:lsdException w:name="Smart Hyperlink" w:semiHidden="1" w:unhideWhenUsed="1"/>
     <w:lsdException w:name="Hashtag" w:semiHidden="1" w:unhideWhenUsed="1"/>
     <w:lsdException w:name="Unresolved Mention" w:semiHidden="1" w:unhideWhenUsed="1"/>
-    <w:lsdException w:name="Smart Link" w:semiHidden="1" w:unhideWhenUsed="1"/>
   </w:latentStyles>
   <w:style w:type="paragraph" w:default="1" w:styleId="Normal">
     <w:name w:val="Normal"/>

</xml_diff>